<commit_message>
feat :sparkles: Archivo con las tablas y modificaciones del documento
</commit_message>
<xml_diff>
--- a/Dia1/comandosPostgreSQL.docx
+++ b/Dia1/comandosPostgreSQL.docx
@@ -679,15 +679,14 @@
           <w:r>
             <w:fldChar w:fldCharType="separate"/>
           </w:r>
-          <w:hyperlink w:anchor="_Toc194953662" w:history="1">
+          <w:hyperlink w:anchor="_Toc194998527" w:history="1">
             <w:r>
               <w:rPr>
                 <w:rStyle w:val="Hipervnculo"/>
                 <w:rFonts w:ascii="Times New Roman" w:hAnsi="Times New Roman" w:cs="Times New Roman"/>
                 <w:noProof/>
-                <w:color w:val="056AD0" w:themeColor="hyperlink" w:themeTint="F2"/>
-              </w:rPr>
-              <w:t>Comandos de CMD para PostgreSQL</w:t>
+              </w:rPr>
+              <w:t>Comandos para PostgreSQL</w:t>
             </w:r>
             <w:r>
               <w:rPr>
@@ -708,7 +707,7 @@
                 <w:noProof/>
                 <w:webHidden/>
               </w:rPr>
-              <w:instrText xml:space="preserve"> PAGEREF _Toc194953662 \h </w:instrText>
+              <w:instrText xml:space="preserve"> PAGEREF _Toc194998527 \h </w:instrText>
             </w:r>
             <w:r>
               <w:rPr>
@@ -728,7 +727,7 @@
                 <w:noProof/>
                 <w:webHidden/>
               </w:rPr>
-              <w:t>1</w:t>
+              <w:t>2</w:t>
             </w:r>
             <w:r>
               <w:rPr>
@@ -751,7 +750,7 @@
               <w:lang w:eastAsia="es-CO"/>
             </w:rPr>
           </w:pPr>
-          <w:hyperlink w:anchor="_Toc194953663" w:history="1">
+          <w:hyperlink w:anchor="_Toc194998528" w:history="1">
             <w:r>
               <w:rPr>
                 <w:rStyle w:val="Hipervnculo"/>
@@ -759,7 +758,6 @@
                 <w:b/>
                 <w:bCs/>
                 <w:noProof/>
-                <w:color w:val="056AD0" w:themeColor="hyperlink" w:themeTint="F2"/>
               </w:rPr>
               <w:t>Ingresar a PostgresSQL</w:t>
             </w:r>
@@ -782,7 +780,7 @@
                 <w:noProof/>
                 <w:webHidden/>
               </w:rPr>
-              <w:instrText xml:space="preserve"> PAGEREF _Toc194953663 \h </w:instrText>
+              <w:instrText xml:space="preserve"> PAGEREF _Toc194998528 \h </w:instrText>
             </w:r>
             <w:r>
               <w:rPr>
@@ -802,7 +800,7 @@
                 <w:noProof/>
                 <w:webHidden/>
               </w:rPr>
-              <w:t>1</w:t>
+              <w:t>3</w:t>
             </w:r>
             <w:r>
               <w:rPr>
@@ -825,13 +823,12 @@
               <w:lang w:eastAsia="es-CO"/>
             </w:rPr>
           </w:pPr>
-          <w:hyperlink w:anchor="_Toc194953664" w:history="1">
+          <w:hyperlink w:anchor="_Toc194998529" w:history="1">
             <w:r>
               <w:rPr>
                 <w:rStyle w:val="Hipervnculo"/>
                 <w:rFonts w:ascii="Times New Roman" w:hAnsi="Times New Roman" w:cs="Times New Roman"/>
                 <w:noProof/>
-                <w:color w:val="056AD0" w:themeColor="hyperlink" w:themeTint="F2"/>
               </w:rPr>
               <w:t>psql -h localhost -p 5432 -d postgres -U postgres</w:t>
             </w:r>
@@ -854,7 +851,7 @@
                 <w:noProof/>
                 <w:webHidden/>
               </w:rPr>
-              <w:instrText xml:space="preserve"> PAGEREF _Toc194953664 \h </w:instrText>
+              <w:instrText xml:space="preserve"> PAGEREF _Toc194998529 \h </w:instrText>
             </w:r>
             <w:r>
               <w:rPr>
@@ -874,7 +871,7 @@
                 <w:noProof/>
                 <w:webHidden/>
               </w:rPr>
-              <w:t>1</w:t>
+              <w:t>3</w:t>
             </w:r>
             <w:r>
               <w:rPr>
@@ -897,7 +894,7 @@
               <w:lang w:eastAsia="es-CO"/>
             </w:rPr>
           </w:pPr>
-          <w:hyperlink w:anchor="_Toc194953665" w:history="1">
+          <w:hyperlink w:anchor="_Toc194998530" w:history="1">
             <w:r>
               <w:rPr>
                 <w:rStyle w:val="Hipervnculo"/>
@@ -905,7 +902,6 @@
                 <w:b/>
                 <w:bCs/>
                 <w:noProof/>
-                <w:color w:val="056AD0" w:themeColor="hyperlink" w:themeTint="F2"/>
               </w:rPr>
               <w:t>Crear una base de datos</w:t>
             </w:r>
@@ -928,7 +924,7 @@
                 <w:noProof/>
                 <w:webHidden/>
               </w:rPr>
-              <w:instrText xml:space="preserve"> PAGEREF _Toc194953665 \h </w:instrText>
+              <w:instrText xml:space="preserve"> PAGEREF _Toc194998530 \h </w:instrText>
             </w:r>
             <w:r>
               <w:rPr>
@@ -948,7 +944,7 @@
                 <w:noProof/>
                 <w:webHidden/>
               </w:rPr>
-              <w:t>1</w:t>
+              <w:t>3</w:t>
             </w:r>
             <w:r>
               <w:rPr>
@@ -971,13 +967,12 @@
               <w:lang w:eastAsia="es-CO"/>
             </w:rPr>
           </w:pPr>
-          <w:hyperlink w:anchor="_Toc194953666" w:history="1">
+          <w:hyperlink w:anchor="_Toc194998531" w:history="1">
             <w:r>
               <w:rPr>
                 <w:rStyle w:val="Hipervnculo"/>
                 <w:rFonts w:ascii="Times New Roman" w:hAnsi="Times New Roman" w:cs="Times New Roman"/>
                 <w:noProof/>
-                <w:color w:val="056AD0" w:themeColor="hyperlink" w:themeTint="F2"/>
               </w:rPr>
               <w:t>Créate database trabajo1;</w:t>
             </w:r>
@@ -1000,7 +995,7 @@
                 <w:noProof/>
                 <w:webHidden/>
               </w:rPr>
-              <w:instrText xml:space="preserve"> PAGEREF _Toc194953666 \h </w:instrText>
+              <w:instrText xml:space="preserve"> PAGEREF _Toc194998531 \h </w:instrText>
             </w:r>
             <w:r>
               <w:rPr>
@@ -1020,7 +1015,7 @@
                 <w:noProof/>
                 <w:webHidden/>
               </w:rPr>
-              <w:t>1</w:t>
+              <w:t>3</w:t>
             </w:r>
             <w:r>
               <w:rPr>
@@ -1043,7 +1038,7 @@
               <w:lang w:eastAsia="es-CO"/>
             </w:rPr>
           </w:pPr>
-          <w:hyperlink w:anchor="_Toc194953667" w:history="1">
+          <w:hyperlink w:anchor="_Toc194998532" w:history="1">
             <w:r>
               <w:rPr>
                 <w:rStyle w:val="Hipervnculo"/>
@@ -1051,7 +1046,6 @@
                 <w:b/>
                 <w:bCs/>
                 <w:noProof/>
-                <w:color w:val="056AD0" w:themeColor="hyperlink" w:themeTint="F2"/>
               </w:rPr>
               <w:t>Salir de la ruta</w:t>
             </w:r>
@@ -1074,7 +1068,7 @@
                 <w:noProof/>
                 <w:webHidden/>
               </w:rPr>
-              <w:instrText xml:space="preserve"> PAGEREF _Toc194953667 \h </w:instrText>
+              <w:instrText xml:space="preserve"> PAGEREF _Toc194998532 \h </w:instrText>
             </w:r>
             <w:r>
               <w:rPr>
@@ -1094,7 +1088,7 @@
                 <w:noProof/>
                 <w:webHidden/>
               </w:rPr>
-              <w:t>1</w:t>
+              <w:t>3</w:t>
             </w:r>
             <w:r>
               <w:rPr>
@@ -1117,13 +1111,12 @@
               <w:lang w:eastAsia="es-CO"/>
             </w:rPr>
           </w:pPr>
-          <w:hyperlink w:anchor="_Toc194953668" w:history="1">
+          <w:hyperlink w:anchor="_Toc194998533" w:history="1">
             <w:r>
               <w:rPr>
                 <w:rStyle w:val="Hipervnculo"/>
                 <w:rFonts w:ascii="Times New Roman" w:hAnsi="Times New Roman" w:cs="Times New Roman"/>
                 <w:noProof/>
-                <w:color w:val="056AD0" w:themeColor="hyperlink" w:themeTint="F2"/>
               </w:rPr>
               <w:t>\q</w:t>
             </w:r>
@@ -1146,7 +1139,7 @@
                 <w:noProof/>
                 <w:webHidden/>
               </w:rPr>
-              <w:instrText xml:space="preserve"> PAGEREF _Toc194953668 \h </w:instrText>
+              <w:instrText xml:space="preserve"> PAGEREF _Toc194998533 \h </w:instrText>
             </w:r>
             <w:r>
               <w:rPr>
@@ -1166,7 +1159,7 @@
                 <w:noProof/>
                 <w:webHidden/>
               </w:rPr>
-              <w:t>1</w:t>
+              <w:t>3</w:t>
             </w:r>
             <w:r>
               <w:rPr>
@@ -1189,7 +1182,7 @@
               <w:lang w:eastAsia="es-CO"/>
             </w:rPr>
           </w:pPr>
-          <w:hyperlink w:anchor="_Toc194953669" w:history="1">
+          <w:hyperlink w:anchor="_Toc194998534" w:history="1">
             <w:r>
               <w:rPr>
                 <w:rStyle w:val="Hipervnculo"/>
@@ -1197,7 +1190,6 @@
                 <w:b/>
                 <w:bCs/>
                 <w:noProof/>
-                <w:color w:val="056AD0" w:themeColor="hyperlink" w:themeTint="F2"/>
               </w:rPr>
               <w:t>Entrar a una base de datos</w:t>
             </w:r>
@@ -1220,7 +1212,7 @@
                 <w:noProof/>
                 <w:webHidden/>
               </w:rPr>
-              <w:instrText xml:space="preserve"> PAGEREF _Toc194953669 \h </w:instrText>
+              <w:instrText xml:space="preserve"> PAGEREF _Toc194998534 \h </w:instrText>
             </w:r>
             <w:r>
               <w:rPr>
@@ -1240,7 +1232,7 @@
                 <w:noProof/>
                 <w:webHidden/>
               </w:rPr>
-              <w:t>1</w:t>
+              <w:t>3</w:t>
             </w:r>
             <w:r>
               <w:rPr>
@@ -1263,13 +1255,12 @@
               <w:lang w:eastAsia="es-CO"/>
             </w:rPr>
           </w:pPr>
-          <w:hyperlink w:anchor="_Toc194953670" w:history="1">
+          <w:hyperlink w:anchor="_Toc194998535" w:history="1">
             <w:r>
               <w:rPr>
                 <w:rStyle w:val="Hipervnculo"/>
                 <w:rFonts w:ascii="Times New Roman" w:hAnsi="Times New Roman" w:cs="Times New Roman"/>
                 <w:noProof/>
-                <w:color w:val="056AD0" w:themeColor="hyperlink" w:themeTint="F2"/>
               </w:rPr>
               <w:t>psql -h localhost -p 5432 -d trabajo1 -U postgres</w:t>
             </w:r>
@@ -1292,7 +1283,7 @@
                 <w:noProof/>
                 <w:webHidden/>
               </w:rPr>
-              <w:instrText xml:space="preserve"> PAGEREF _Toc194953670 \h </w:instrText>
+              <w:instrText xml:space="preserve"> PAGEREF _Toc194998535 \h </w:instrText>
             </w:r>
             <w:r>
               <w:rPr>
@@ -1312,7 +1303,7 @@
                 <w:noProof/>
                 <w:webHidden/>
               </w:rPr>
-              <w:t>1</w:t>
+              <w:t>3</w:t>
             </w:r>
             <w:r>
               <w:rPr>
@@ -1335,7 +1326,7 @@
               <w:lang w:eastAsia="es-CO"/>
             </w:rPr>
           </w:pPr>
-          <w:hyperlink w:anchor="_Toc194953671" w:history="1">
+          <w:hyperlink w:anchor="_Toc194998536" w:history="1">
             <w:r>
               <w:rPr>
                 <w:rStyle w:val="Hipervnculo"/>
@@ -1343,7 +1334,6 @@
                 <w:b/>
                 <w:bCs/>
                 <w:noProof/>
-                <w:color w:val="056AD0" w:themeColor="hyperlink" w:themeTint="F2"/>
               </w:rPr>
               <w:t>Crear una tabla</w:t>
             </w:r>
@@ -1366,7 +1356,7 @@
                 <w:noProof/>
                 <w:webHidden/>
               </w:rPr>
-              <w:instrText xml:space="preserve"> PAGEREF _Toc194953671 \h </w:instrText>
+              <w:instrText xml:space="preserve"> PAGEREF _Toc194998536 \h </w:instrText>
             </w:r>
             <w:r>
               <w:rPr>
@@ -1386,7 +1376,7 @@
                 <w:noProof/>
                 <w:webHidden/>
               </w:rPr>
-              <w:t>2</w:t>
+              <w:t>3</w:t>
             </w:r>
             <w:r>
               <w:rPr>
@@ -1409,13 +1399,12 @@
               <w:lang w:eastAsia="es-CO"/>
             </w:rPr>
           </w:pPr>
-          <w:hyperlink w:anchor="_Toc194953672" w:history="1">
+          <w:hyperlink w:anchor="_Toc194998537" w:history="1">
             <w:r>
               <w:rPr>
                 <w:rStyle w:val="Hipervnculo"/>
                 <w:rFonts w:ascii="Times New Roman" w:hAnsi="Times New Roman" w:cs="Times New Roman"/>
                 <w:noProof/>
-                <w:color w:val="056AD0" w:themeColor="hyperlink" w:themeTint="F2"/>
               </w:rPr>
               <w:t>Create table(atributos);</w:t>
             </w:r>
@@ -1438,7 +1427,7 @@
                 <w:noProof/>
                 <w:webHidden/>
               </w:rPr>
-              <w:instrText xml:space="preserve"> PAGEREF _Toc194953672 \h </w:instrText>
+              <w:instrText xml:space="preserve"> PAGEREF _Toc194998537 \h </w:instrText>
             </w:r>
             <w:r>
               <w:rPr>
@@ -1458,7 +1447,7 @@
                 <w:noProof/>
                 <w:webHidden/>
               </w:rPr>
-              <w:t>2</w:t>
+              <w:t>3</w:t>
             </w:r>
             <w:r>
               <w:rPr>
@@ -1481,7 +1470,7 @@
               <w:lang w:eastAsia="es-CO"/>
             </w:rPr>
           </w:pPr>
-          <w:hyperlink w:anchor="_Toc194953673" w:history="1">
+          <w:hyperlink w:anchor="_Toc194998538" w:history="1">
             <w:r>
               <w:rPr>
                 <w:rStyle w:val="Hipervnculo"/>
@@ -1489,7 +1478,6 @@
                 <w:b/>
                 <w:bCs/>
                 <w:noProof/>
-                <w:color w:val="056AD0" w:themeColor="hyperlink" w:themeTint="F2"/>
               </w:rPr>
               <w:t>Eliminar una tabla</w:t>
             </w:r>
@@ -1512,7 +1500,7 @@
                 <w:noProof/>
                 <w:webHidden/>
               </w:rPr>
-              <w:instrText xml:space="preserve"> PAGEREF _Toc194953673 \h </w:instrText>
+              <w:instrText xml:space="preserve"> PAGEREF _Toc194998538 \h </w:instrText>
             </w:r>
             <w:r>
               <w:rPr>
@@ -1532,7 +1520,7 @@
                 <w:noProof/>
                 <w:webHidden/>
               </w:rPr>
-              <w:t>2</w:t>
+              <w:t>3</w:t>
             </w:r>
             <w:r>
               <w:rPr>
@@ -1555,13 +1543,12 @@
               <w:lang w:eastAsia="es-CO"/>
             </w:rPr>
           </w:pPr>
-          <w:hyperlink w:anchor="_Toc194953674" w:history="1">
+          <w:hyperlink w:anchor="_Toc194998539" w:history="1">
             <w:r>
               <w:rPr>
                 <w:rStyle w:val="Hipervnculo"/>
                 <w:rFonts w:ascii="Times New Roman" w:hAnsi="Times New Roman" w:cs="Times New Roman"/>
                 <w:noProof/>
-                <w:color w:val="056AD0" w:themeColor="hyperlink" w:themeTint="F2"/>
               </w:rPr>
               <w:t>Drop table producto;</w:t>
             </w:r>
@@ -1584,7 +1571,7 @@
                 <w:noProof/>
                 <w:webHidden/>
               </w:rPr>
-              <w:instrText xml:space="preserve"> PAGEREF _Toc194953674 \h </w:instrText>
+              <w:instrText xml:space="preserve"> PAGEREF _Toc194998539 \h </w:instrText>
             </w:r>
             <w:r>
               <w:rPr>
@@ -1604,7 +1591,7 @@
                 <w:noProof/>
                 <w:webHidden/>
               </w:rPr>
-              <w:t>2</w:t>
+              <w:t>3</w:t>
             </w:r>
             <w:r>
               <w:rPr>
@@ -1627,7 +1614,7 @@
               <w:lang w:eastAsia="es-CO"/>
             </w:rPr>
           </w:pPr>
-          <w:hyperlink w:anchor="_Toc194953675" w:history="1">
+          <w:hyperlink w:anchor="_Toc194998540" w:history="1">
             <w:r>
               <w:rPr>
                 <w:rStyle w:val="Hipervnculo"/>
@@ -1635,7 +1622,6 @@
                 <w:b/>
                 <w:bCs/>
                 <w:noProof/>
-                <w:color w:val="056AD0" w:themeColor="hyperlink" w:themeTint="F2"/>
               </w:rPr>
               <w:t>Ver las tablas existentes en la base de datos</w:t>
             </w:r>
@@ -1658,7 +1644,7 @@
                 <w:noProof/>
                 <w:webHidden/>
               </w:rPr>
-              <w:instrText xml:space="preserve"> PAGEREF _Toc194953675 \h </w:instrText>
+              <w:instrText xml:space="preserve"> PAGEREF _Toc194998540 \h </w:instrText>
             </w:r>
             <w:r>
               <w:rPr>
@@ -1678,7 +1664,7 @@
                 <w:noProof/>
                 <w:webHidden/>
               </w:rPr>
-              <w:t>2</w:t>
+              <w:t>4</w:t>
             </w:r>
             <w:r>
               <w:rPr>
@@ -1701,13 +1687,12 @@
               <w:lang w:eastAsia="es-CO"/>
             </w:rPr>
           </w:pPr>
-          <w:hyperlink w:anchor="_Toc194953676" w:history="1">
+          <w:hyperlink w:anchor="_Toc194998541" w:history="1">
             <w:r>
               <w:rPr>
                 <w:rStyle w:val="Hipervnculo"/>
                 <w:rFonts w:ascii="Times New Roman" w:hAnsi="Times New Roman" w:cs="Times New Roman"/>
                 <w:noProof/>
-                <w:color w:val="056AD0" w:themeColor="hyperlink" w:themeTint="F2"/>
               </w:rPr>
               <w:t>psql -U postgres -d trabajo1 \dt</w:t>
             </w:r>
@@ -1730,7 +1715,7 @@
                 <w:noProof/>
                 <w:webHidden/>
               </w:rPr>
-              <w:instrText xml:space="preserve"> PAGEREF _Toc194953676 \h </w:instrText>
+              <w:instrText xml:space="preserve"> PAGEREF _Toc194998541 \h </w:instrText>
             </w:r>
             <w:r>
               <w:rPr>
@@ -1750,7 +1735,7 @@
                 <w:noProof/>
                 <w:webHidden/>
               </w:rPr>
-              <w:t>2</w:t>
+              <w:t>4</w:t>
             </w:r>
             <w:r>
               <w:rPr>
@@ -1773,7 +1758,7 @@
               <w:lang w:eastAsia="es-CO"/>
             </w:rPr>
           </w:pPr>
-          <w:hyperlink w:anchor="_Toc194953677" w:history="1">
+          <w:hyperlink w:anchor="_Toc194998542" w:history="1">
             <w:r>
               <w:rPr>
                 <w:rStyle w:val="Hipervnculo"/>
@@ -1781,7 +1766,6 @@
                 <w:b/>
                 <w:bCs/>
                 <w:noProof/>
-                <w:color w:val="056AD0" w:themeColor="hyperlink" w:themeTint="F2"/>
               </w:rPr>
               <w:t>Ver los atributos de una tabla</w:t>
             </w:r>
@@ -1804,7 +1788,7 @@
                 <w:noProof/>
                 <w:webHidden/>
               </w:rPr>
-              <w:instrText xml:space="preserve"> PAGEREF _Toc194953677 \h </w:instrText>
+              <w:instrText xml:space="preserve"> PAGEREF _Toc194998542 \h </w:instrText>
             </w:r>
             <w:r>
               <w:rPr>
@@ -1824,7 +1808,7 @@
                 <w:noProof/>
                 <w:webHidden/>
               </w:rPr>
-              <w:t>2</w:t>
+              <w:t>4</w:t>
             </w:r>
             <w:r>
               <w:rPr>
@@ -1847,15 +1831,519 @@
               <w:lang w:eastAsia="es-CO"/>
             </w:rPr>
           </w:pPr>
-          <w:hyperlink w:anchor="_Toc194953678" w:history="1">
+          <w:hyperlink w:anchor="_Toc194998543" w:history="1">
             <w:r>
               <w:rPr>
                 <w:rStyle w:val="Hipervnculo"/>
                 <w:rFonts w:ascii="Times New Roman" w:hAnsi="Times New Roman" w:cs="Times New Roman"/>
                 <w:noProof/>
+              </w:rPr>
+              <w:t>\d producto</w:t>
+            </w:r>
+            <w:r>
+              <w:rPr>
+                <w:noProof/>
+                <w:webHidden/>
+              </w:rPr>
+              <w:tab/>
+            </w:r>
+            <w:r>
+              <w:rPr>
+                <w:noProof/>
+                <w:webHidden/>
+              </w:rPr>
+              <w:fldChar w:fldCharType="begin"/>
+            </w:r>
+            <w:r>
+              <w:rPr>
+                <w:noProof/>
+                <w:webHidden/>
+              </w:rPr>
+              <w:instrText xml:space="preserve"> PAGEREF _Toc194998543 \h </w:instrText>
+            </w:r>
+            <w:r>
+              <w:rPr>
+                <w:noProof/>
+                <w:webHidden/>
+              </w:rPr>
+            </w:r>
+            <w:r>
+              <w:rPr>
+                <w:noProof/>
+                <w:webHidden/>
+              </w:rPr>
+              <w:fldChar w:fldCharType="separate"/>
+            </w:r>
+            <w:r>
+              <w:rPr>
+                <w:noProof/>
+                <w:webHidden/>
+              </w:rPr>
+              <w:t>4</w:t>
+            </w:r>
+            <w:r>
+              <w:rPr>
+                <w:noProof/>
+                <w:webHidden/>
+              </w:rPr>
+              <w:fldChar w:fldCharType="end"/>
+            </w:r>
+          </w:hyperlink>
+        </w:p>
+        <w:p>
+          <w:pPr>
+            <w:pStyle w:val="TDC2"/>
+            <w:tabs>
+              <w:tab w:val="right" w:leader="dot" w:pos="8828"/>
+            </w:tabs>
+            <w:rPr>
+              <w:rFonts w:eastAsiaTheme="minorEastAsia"/>
+              <w:noProof/>
+              <w:lang w:eastAsia="es-CO"/>
+            </w:rPr>
+          </w:pPr>
+          <w:hyperlink w:anchor="_Toc194998544" w:history="1">
+            <w:r>
+              <w:rPr>
+                <w:rStyle w:val="Hipervnculo"/>
+                <w:rFonts w:ascii="Times New Roman" w:hAnsi="Times New Roman" w:cs="Times New Roman"/>
+                <w:b/>
+                <w:bCs/>
+                <w:noProof/>
+              </w:rPr>
+              <w:t>Insertar Datos</w:t>
+            </w:r>
+            <w:r>
+              <w:rPr>
+                <w:noProof/>
+                <w:webHidden/>
+              </w:rPr>
+              <w:tab/>
+            </w:r>
+            <w:r>
+              <w:rPr>
+                <w:noProof/>
+                <w:webHidden/>
+              </w:rPr>
+              <w:fldChar w:fldCharType="begin"/>
+            </w:r>
+            <w:r>
+              <w:rPr>
+                <w:noProof/>
+                <w:webHidden/>
+              </w:rPr>
+              <w:instrText xml:space="preserve"> PAGEREF _Toc194998544 \h </w:instrText>
+            </w:r>
+            <w:r>
+              <w:rPr>
+                <w:noProof/>
+                <w:webHidden/>
+              </w:rPr>
+            </w:r>
+            <w:r>
+              <w:rPr>
+                <w:noProof/>
+                <w:webHidden/>
+              </w:rPr>
+              <w:fldChar w:fldCharType="separate"/>
+            </w:r>
+            <w:r>
+              <w:rPr>
+                <w:noProof/>
+                <w:webHidden/>
+              </w:rPr>
+              <w:t>4</w:t>
+            </w:r>
+            <w:r>
+              <w:rPr>
+                <w:noProof/>
+                <w:webHidden/>
+              </w:rPr>
+              <w:fldChar w:fldCharType="end"/>
+            </w:r>
+          </w:hyperlink>
+        </w:p>
+        <w:p>
+          <w:pPr>
+            <w:pStyle w:val="TDC3"/>
+            <w:tabs>
+              <w:tab w:val="right" w:leader="dot" w:pos="8828"/>
+            </w:tabs>
+            <w:rPr>
+              <w:rFonts w:eastAsiaTheme="minorEastAsia"/>
+              <w:noProof/>
+              <w:lang w:eastAsia="es-CO"/>
+            </w:rPr>
+          </w:pPr>
+          <w:hyperlink w:anchor="_Toc194998545" w:history="1">
+            <w:r>
+              <w:rPr>
+                <w:rStyle w:val="Hipervnculo"/>
+                <w:rFonts w:ascii="Times New Roman" w:hAnsi="Times New Roman" w:cs="Times New Roman"/>
+                <w:noProof/>
+              </w:rPr>
+              <w:t>Insert into producto values(datos…);</w:t>
+            </w:r>
+            <w:r>
+              <w:rPr>
+                <w:noProof/>
+                <w:webHidden/>
+              </w:rPr>
+              <w:tab/>
+            </w:r>
+            <w:r>
+              <w:rPr>
+                <w:noProof/>
+                <w:webHidden/>
+              </w:rPr>
+              <w:fldChar w:fldCharType="begin"/>
+            </w:r>
+            <w:r>
+              <w:rPr>
+                <w:noProof/>
+                <w:webHidden/>
+              </w:rPr>
+              <w:instrText xml:space="preserve"> PAGEREF _Toc194998545 \h </w:instrText>
+            </w:r>
+            <w:r>
+              <w:rPr>
+                <w:noProof/>
+                <w:webHidden/>
+              </w:rPr>
+            </w:r>
+            <w:r>
+              <w:rPr>
+                <w:noProof/>
+                <w:webHidden/>
+              </w:rPr>
+              <w:fldChar w:fldCharType="separate"/>
+            </w:r>
+            <w:r>
+              <w:rPr>
+                <w:noProof/>
+                <w:webHidden/>
+              </w:rPr>
+              <w:t>4</w:t>
+            </w:r>
+            <w:r>
+              <w:rPr>
+                <w:noProof/>
+                <w:webHidden/>
+              </w:rPr>
+              <w:fldChar w:fldCharType="end"/>
+            </w:r>
+          </w:hyperlink>
+        </w:p>
+        <w:p>
+          <w:pPr>
+            <w:pStyle w:val="TDC1"/>
+            <w:tabs>
+              <w:tab w:val="right" w:leader="dot" w:pos="8828"/>
+            </w:tabs>
+            <w:rPr>
+              <w:rFonts w:eastAsiaTheme="minorEastAsia"/>
+              <w:noProof/>
+              <w:lang w:eastAsia="es-CO"/>
+            </w:rPr>
+          </w:pPr>
+          <w:hyperlink w:anchor="_Toc194998546" w:history="1">
+            <w:r>
+              <w:rPr>
+                <w:rStyle w:val="Hipervnculo"/>
+                <w:b/>
+                <w:bCs/>
+                <w:noProof/>
+              </w:rPr>
+              <w:t>Tablas del trabajo DIA1</w:t>
+            </w:r>
+            <w:r>
+              <w:rPr>
+                <w:noProof/>
+                <w:webHidden/>
+              </w:rPr>
+              <w:tab/>
+            </w:r>
+            <w:r>
+              <w:rPr>
+                <w:noProof/>
+                <w:webHidden/>
+              </w:rPr>
+              <w:fldChar w:fldCharType="begin"/>
+            </w:r>
+            <w:r>
+              <w:rPr>
+                <w:noProof/>
+                <w:webHidden/>
+              </w:rPr>
+              <w:instrText xml:space="preserve"> PAGEREF _Toc194998546 \h </w:instrText>
+            </w:r>
+            <w:r>
+              <w:rPr>
+                <w:noProof/>
+                <w:webHidden/>
+              </w:rPr>
+            </w:r>
+            <w:r>
+              <w:rPr>
+                <w:noProof/>
+                <w:webHidden/>
+              </w:rPr>
+              <w:fldChar w:fldCharType="separate"/>
+            </w:r>
+            <w:r>
+              <w:rPr>
+                <w:noProof/>
+                <w:webHidden/>
+              </w:rPr>
+              <w:t>5</w:t>
+            </w:r>
+            <w:r>
+              <w:rPr>
+                <w:noProof/>
+                <w:webHidden/>
+              </w:rPr>
+              <w:fldChar w:fldCharType="end"/>
+            </w:r>
+          </w:hyperlink>
+        </w:p>
+        <w:p>
+          <w:pPr>
+            <w:pStyle w:val="TDC2"/>
+            <w:tabs>
+              <w:tab w:val="right" w:leader="dot" w:pos="8828"/>
+            </w:tabs>
+            <w:rPr>
+              <w:rFonts w:eastAsiaTheme="minorEastAsia"/>
+              <w:noProof/>
+              <w:lang w:eastAsia="es-CO"/>
+            </w:rPr>
+          </w:pPr>
+          <w:hyperlink w:anchor="_Toc194998547" w:history="1">
+            <w:r>
+              <w:rPr>
+                <w:rStyle w:val="Hipervnculo"/>
+                <w:b/>
+                <w:bCs/>
+                <w:noProof/>
+              </w:rPr>
+              <w:t>Fabicante</w:t>
+            </w:r>
+            <w:r>
+              <w:rPr>
+                <w:noProof/>
+                <w:webHidden/>
+              </w:rPr>
+              <w:tab/>
+            </w:r>
+            <w:r>
+              <w:rPr>
+                <w:noProof/>
+                <w:webHidden/>
+              </w:rPr>
+              <w:fldChar w:fldCharType="begin"/>
+            </w:r>
+            <w:r>
+              <w:rPr>
+                <w:noProof/>
+                <w:webHidden/>
+              </w:rPr>
+              <w:instrText xml:space="preserve"> PAGEREF _Toc194998547 \h </w:instrText>
+            </w:r>
+            <w:r>
+              <w:rPr>
+                <w:noProof/>
+                <w:webHidden/>
+              </w:rPr>
+            </w:r>
+            <w:r>
+              <w:rPr>
+                <w:noProof/>
+                <w:webHidden/>
+              </w:rPr>
+              <w:fldChar w:fldCharType="separate"/>
+            </w:r>
+            <w:r>
+              <w:rPr>
+                <w:noProof/>
+                <w:webHidden/>
+              </w:rPr>
+              <w:t>5</w:t>
+            </w:r>
+            <w:r>
+              <w:rPr>
+                <w:noProof/>
+                <w:webHidden/>
+              </w:rPr>
+              <w:fldChar w:fldCharType="end"/>
+            </w:r>
+          </w:hyperlink>
+        </w:p>
+        <w:p>
+          <w:pPr>
+            <w:pStyle w:val="TDC2"/>
+            <w:tabs>
+              <w:tab w:val="right" w:leader="dot" w:pos="8828"/>
+            </w:tabs>
+            <w:rPr>
+              <w:rFonts w:eastAsiaTheme="minorEastAsia"/>
+              <w:noProof/>
+              <w:lang w:eastAsia="es-CO"/>
+            </w:rPr>
+          </w:pPr>
+          <w:hyperlink w:anchor="_Toc194998548" w:history="1">
+            <w:r>
+              <w:rPr>
+                <w:rStyle w:val="Hipervnculo"/>
+                <w:b/>
+                <w:bCs/>
+                <w:noProof/>
+              </w:rPr>
+              <w:t>Producto</w:t>
+            </w:r>
+            <w:r>
+              <w:rPr>
+                <w:noProof/>
+                <w:webHidden/>
+              </w:rPr>
+              <w:tab/>
+            </w:r>
+            <w:r>
+              <w:rPr>
+                <w:noProof/>
+                <w:webHidden/>
+              </w:rPr>
+              <w:fldChar w:fldCharType="begin"/>
+            </w:r>
+            <w:r>
+              <w:rPr>
+                <w:noProof/>
+                <w:webHidden/>
+              </w:rPr>
+              <w:instrText xml:space="preserve"> PAGEREF _Toc194998548 \h </w:instrText>
+            </w:r>
+            <w:r>
+              <w:rPr>
+                <w:noProof/>
+                <w:webHidden/>
+              </w:rPr>
+            </w:r>
+            <w:r>
+              <w:rPr>
+                <w:noProof/>
+                <w:webHidden/>
+              </w:rPr>
+              <w:fldChar w:fldCharType="separate"/>
+            </w:r>
+            <w:r>
+              <w:rPr>
+                <w:noProof/>
+                <w:webHidden/>
+              </w:rPr>
+              <w:t>5</w:t>
+            </w:r>
+            <w:r>
+              <w:rPr>
+                <w:noProof/>
+                <w:webHidden/>
+              </w:rPr>
+              <w:fldChar w:fldCharType="end"/>
+            </w:r>
+          </w:hyperlink>
+        </w:p>
+        <w:p>
+          <w:pPr>
+            <w:pStyle w:val="TDC3"/>
+            <w:tabs>
+              <w:tab w:val="right" w:leader="dot" w:pos="8828"/>
+            </w:tabs>
+            <w:rPr>
+              <w:rFonts w:eastAsiaTheme="minorEastAsia"/>
+              <w:noProof/>
+              <w:lang w:eastAsia="es-CO"/>
+            </w:rPr>
+          </w:pPr>
+          <w:hyperlink w:anchor="_Toc194998549" w:history="1">
+            <w:r>
+              <w:rPr>
+                <w:rStyle w:val="Hipervnculo"/>
+                <w:b/>
+                <w:bCs/>
+                <w:noProof/>
+              </w:rPr>
+              <w:t>Foreign key (Producto)</w:t>
+            </w:r>
+            <w:r>
+              <w:rPr>
+                <w:noProof/>
+                <w:webHidden/>
+              </w:rPr>
+              <w:tab/>
+            </w:r>
+            <w:r>
+              <w:rPr>
+                <w:noProof/>
+                <w:webHidden/>
+              </w:rPr>
+              <w:fldChar w:fldCharType="begin"/>
+            </w:r>
+            <w:r>
+              <w:rPr>
+                <w:noProof/>
+                <w:webHidden/>
+              </w:rPr>
+              <w:instrText xml:space="preserve"> PAGEREF _Toc194998549 \h </w:instrText>
+            </w:r>
+            <w:r>
+              <w:rPr>
+                <w:noProof/>
+                <w:webHidden/>
+              </w:rPr>
+            </w:r>
+            <w:r>
+              <w:rPr>
+                <w:noProof/>
+                <w:webHidden/>
+              </w:rPr>
+              <w:fldChar w:fldCharType="separate"/>
+            </w:r>
+            <w:r>
+              <w:rPr>
+                <w:noProof/>
+                <w:webHidden/>
+              </w:rPr>
+              <w:t>6</w:t>
+            </w:r>
+            <w:r>
+              <w:rPr>
+                <w:noProof/>
+                <w:webHidden/>
+              </w:rPr>
+              <w:fldChar w:fldCharType="end"/>
+            </w:r>
+          </w:hyperlink>
+        </w:p>
+        <w:p>
+          <w:pPr>
+            <w:pStyle w:val="TDC2"/>
+            <w:tabs>
+              <w:tab w:val="right" w:leader="dot" w:pos="8828"/>
+            </w:tabs>
+            <w:rPr>
+              <w:rFonts w:eastAsiaTheme="minorEastAsia"/>
+              <w:noProof/>
+              <w:lang w:eastAsia="es-CO"/>
+            </w:rPr>
+          </w:pPr>
+          <w:hyperlink w:anchor="_Toc194998550" w:history="1">
+            <w:r>
+              <w:rPr>
+                <w:rStyle w:val="Hipervnculo"/>
+                <w:b/>
+                <w:bCs/>
+                <w:noProof/>
                 <w:color w:val="056AD0" w:themeColor="hyperlink" w:themeTint="F2"/>
               </w:rPr>
-              <w:t>\d producto</w:t>
+              <w:t>Diagrama de clases</w:t>
             </w:r>
             <w:r>
               <w:rPr>
@@ -1876,7 +2364,7 @@
                 <w:noProof/>
                 <w:webHidden/>
               </w:rPr>
-              <w:instrText xml:space="preserve"> PAGEREF _Toc194953678 \h </w:instrText>
+              <w:instrText xml:space="preserve"> PAGEREF _Toc194998550 \h </w:instrText>
             </w:r>
             <w:r>
               <w:rPr>
@@ -1896,7 +2384,226 @@
                 <w:noProof/>
                 <w:webHidden/>
               </w:rPr>
-              <w:t>2</w:t>
+              <w:t>6</w:t>
+            </w:r>
+            <w:r>
+              <w:rPr>
+                <w:noProof/>
+                <w:webHidden/>
+              </w:rPr>
+              <w:fldChar w:fldCharType="end"/>
+            </w:r>
+          </w:hyperlink>
+        </w:p>
+        <w:p>
+          <w:pPr>
+            <w:pStyle w:val="TDC2"/>
+            <w:tabs>
+              <w:tab w:val="right" w:leader="dot" w:pos="8828"/>
+            </w:tabs>
+            <w:rPr>
+              <w:rFonts w:eastAsiaTheme="minorEastAsia"/>
+              <w:noProof/>
+              <w:lang w:eastAsia="es-CO"/>
+            </w:rPr>
+          </w:pPr>
+          <w:hyperlink w:anchor="_Toc194998551" w:history="1">
+            <w:r>
+              <w:rPr>
+                <w:rStyle w:val="Hipervnculo"/>
+                <w:b/>
+                <w:bCs/>
+                <w:noProof/>
+                <w:color w:val="056AD0" w:themeColor="hyperlink" w:themeTint="F2"/>
+              </w:rPr>
+              <w:t>Data base</w:t>
+            </w:r>
+            <w:r>
+              <w:rPr>
+                <w:noProof/>
+                <w:webHidden/>
+              </w:rPr>
+              <w:tab/>
+            </w:r>
+            <w:r>
+              <w:rPr>
+                <w:noProof/>
+                <w:webHidden/>
+              </w:rPr>
+              <w:fldChar w:fldCharType="begin"/>
+            </w:r>
+            <w:r>
+              <w:rPr>
+                <w:noProof/>
+                <w:webHidden/>
+              </w:rPr>
+              <w:instrText xml:space="preserve"> PAGEREF _Toc194998551 \h </w:instrText>
+            </w:r>
+            <w:r>
+              <w:rPr>
+                <w:noProof/>
+                <w:webHidden/>
+              </w:rPr>
+            </w:r>
+            <w:r>
+              <w:rPr>
+                <w:noProof/>
+                <w:webHidden/>
+              </w:rPr>
+              <w:fldChar w:fldCharType="separate"/>
+            </w:r>
+            <w:r>
+              <w:rPr>
+                <w:noProof/>
+                <w:webHidden/>
+              </w:rPr>
+              <w:t>7</w:t>
+            </w:r>
+            <w:r>
+              <w:rPr>
+                <w:noProof/>
+                <w:webHidden/>
+              </w:rPr>
+              <w:fldChar w:fldCharType="end"/>
+            </w:r>
+          </w:hyperlink>
+        </w:p>
+        <w:p>
+          <w:pPr>
+            <w:pStyle w:val="TDC3"/>
+            <w:tabs>
+              <w:tab w:val="right" w:leader="dot" w:pos="8828"/>
+            </w:tabs>
+            <w:rPr>
+              <w:rFonts w:eastAsiaTheme="minorEastAsia"/>
+              <w:noProof/>
+              <w:lang w:eastAsia="es-CO"/>
+            </w:rPr>
+          </w:pPr>
+          <w:hyperlink w:anchor="_Toc194998552" w:history="1">
+            <w:r>
+              <w:rPr>
+                <w:rStyle w:val="Hipervnculo"/>
+                <w:b/>
+                <w:bCs/>
+                <w:noProof/>
+                <w:color w:val="056AD0" w:themeColor="hyperlink" w:themeTint="F2"/>
+              </w:rPr>
+              <w:t>Creación de tablas</w:t>
+            </w:r>
+            <w:r>
+              <w:rPr>
+                <w:noProof/>
+                <w:webHidden/>
+              </w:rPr>
+              <w:tab/>
+            </w:r>
+            <w:r>
+              <w:rPr>
+                <w:noProof/>
+                <w:webHidden/>
+              </w:rPr>
+              <w:fldChar w:fldCharType="begin"/>
+            </w:r>
+            <w:r>
+              <w:rPr>
+                <w:noProof/>
+                <w:webHidden/>
+              </w:rPr>
+              <w:instrText xml:space="preserve"> PAGEREF _Toc194998552 \h </w:instrText>
+            </w:r>
+            <w:r>
+              <w:rPr>
+                <w:noProof/>
+                <w:webHidden/>
+              </w:rPr>
+            </w:r>
+            <w:r>
+              <w:rPr>
+                <w:noProof/>
+                <w:webHidden/>
+              </w:rPr>
+              <w:fldChar w:fldCharType="separate"/>
+            </w:r>
+            <w:r>
+              <w:rPr>
+                <w:noProof/>
+                <w:webHidden/>
+              </w:rPr>
+              <w:t>7</w:t>
+            </w:r>
+            <w:r>
+              <w:rPr>
+                <w:noProof/>
+                <w:webHidden/>
+              </w:rPr>
+              <w:fldChar w:fldCharType="end"/>
+            </w:r>
+          </w:hyperlink>
+        </w:p>
+        <w:p>
+          <w:pPr>
+            <w:pStyle w:val="TDC3"/>
+            <w:tabs>
+              <w:tab w:val="right" w:leader="dot" w:pos="8828"/>
+            </w:tabs>
+            <w:rPr>
+              <w:rFonts w:eastAsiaTheme="minorEastAsia"/>
+              <w:noProof/>
+              <w:lang w:eastAsia="es-CO"/>
+            </w:rPr>
+          </w:pPr>
+          <w:hyperlink w:anchor="_Toc194998553" w:history="1">
+            <w:r>
+              <w:rPr>
+                <w:rStyle w:val="Hipervnculo"/>
+                <w:b/>
+                <w:bCs/>
+                <w:noProof/>
+                <w:color w:val="056AD0" w:themeColor="hyperlink" w:themeTint="F2"/>
+              </w:rPr>
+              <w:t>Inserciones</w:t>
+            </w:r>
+            <w:r>
+              <w:rPr>
+                <w:noProof/>
+                <w:webHidden/>
+              </w:rPr>
+              <w:tab/>
+            </w:r>
+            <w:r>
+              <w:rPr>
+                <w:noProof/>
+                <w:webHidden/>
+              </w:rPr>
+              <w:fldChar w:fldCharType="begin"/>
+            </w:r>
+            <w:r>
+              <w:rPr>
+                <w:noProof/>
+                <w:webHidden/>
+              </w:rPr>
+              <w:instrText xml:space="preserve"> PAGEREF _Toc194998553 \h </w:instrText>
+            </w:r>
+            <w:r>
+              <w:rPr>
+                <w:noProof/>
+                <w:webHidden/>
+              </w:rPr>
+            </w:r>
+            <w:r>
+              <w:rPr>
+                <w:noProof/>
+                <w:webHidden/>
+              </w:rPr>
+              <w:fldChar w:fldCharType="separate"/>
+            </w:r>
+            <w:r>
+              <w:rPr>
+                <w:noProof/>
+                <w:webHidden/>
+              </w:rPr>
+              <w:t>7</w:t>
             </w:r>
             <w:r>
               <w:rPr>
@@ -1931,7 +2638,7 @@
           <w:szCs w:val="36"/>
         </w:rPr>
       </w:pPr>
-      <w:bookmarkStart w:id="0" w:name="_Toc194953662"/>
+      <w:bookmarkStart w:id="0" w:name="_Toc194998527"/>
       <w:r>
         <w:rPr>
           <w:rFonts w:ascii="Times New Roman" w:hAnsi="Times New Roman" w:cs="Times New Roman"/>
@@ -1965,7 +2672,7 @@
           <w:szCs w:val="28"/>
         </w:rPr>
       </w:pPr>
-      <w:bookmarkStart w:id="1" w:name="_Toc194953663"/>
+      <w:bookmarkStart w:id="1" w:name="_Toc194998528"/>
       <w:r>
         <w:rPr>
           <w:rFonts w:ascii="Times New Roman" w:hAnsi="Times New Roman" w:cs="Times New Roman"/>
@@ -1975,6 +2682,7 @@
           <w:sz w:val="28"/>
           <w:szCs w:val="28"/>
         </w:rPr>
+        <w:lastRenderedPageBreak/>
         <w:t xml:space="preserve">Ingresar a </w:t>
       </w:r>
       <w:proofErr w:type="spellStart"/>
@@ -2001,7 +2709,7 @@
           <w:color w:val="0D0D0D" w:themeColor="text1" w:themeTint="F2"/>
         </w:rPr>
       </w:pPr>
-      <w:bookmarkStart w:id="2" w:name="_Toc194953664"/>
+      <w:bookmarkStart w:id="2" w:name="_Toc194998529"/>
       <w:proofErr w:type="spellStart"/>
       <w:r>
         <w:rPr>
@@ -2118,7 +2826,7 @@
           <w:szCs w:val="28"/>
         </w:rPr>
       </w:pPr>
-      <w:bookmarkStart w:id="3" w:name="_Toc194953665"/>
+      <w:bookmarkStart w:id="3" w:name="_Toc194998530"/>
       <w:r>
         <w:rPr>
           <w:rFonts w:ascii="Times New Roman" w:hAnsi="Times New Roman" w:cs="Times New Roman"/>
@@ -2128,7 +2836,6 @@
           <w:sz w:val="28"/>
           <w:szCs w:val="28"/>
         </w:rPr>
-        <w:lastRenderedPageBreak/>
         <w:t>Crear una base de datos</w:t>
       </w:r>
       <w:bookmarkEnd w:id="3"/>
@@ -2142,7 +2849,7 @@
           <w:color w:val="0D0D0D" w:themeColor="text1" w:themeTint="F2"/>
         </w:rPr>
       </w:pPr>
-      <w:bookmarkStart w:id="4" w:name="_Toc194953666"/>
+      <w:bookmarkStart w:id="4" w:name="_Toc194998531"/>
       <w:r>
         <w:rPr>
           <w:rFonts w:ascii="Times New Roman" w:hAnsi="Times New Roman" w:cs="Times New Roman"/>
@@ -2241,7 +2948,7 @@
           <w:szCs w:val="28"/>
         </w:rPr>
       </w:pPr>
-      <w:bookmarkStart w:id="5" w:name="_Toc194953667"/>
+      <w:bookmarkStart w:id="5" w:name="_Toc194998532"/>
       <w:r>
         <w:rPr>
           <w:rFonts w:ascii="Times New Roman" w:hAnsi="Times New Roman" w:cs="Times New Roman"/>
@@ -2264,7 +2971,7 @@
           <w:color w:val="0D0D0D" w:themeColor="text1" w:themeTint="F2"/>
         </w:rPr>
       </w:pPr>
-      <w:bookmarkStart w:id="6" w:name="_Toc194953668"/>
+      <w:bookmarkStart w:id="6" w:name="_Toc194998533"/>
       <w:r>
         <w:rPr>
           <w:rFonts w:ascii="Times New Roman" w:hAnsi="Times New Roman" w:cs="Times New Roman"/>
@@ -2347,7 +3054,7 @@
           <w:szCs w:val="28"/>
         </w:rPr>
       </w:pPr>
-      <w:bookmarkStart w:id="7" w:name="_Toc194953669"/>
+      <w:bookmarkStart w:id="7" w:name="_Toc194998534"/>
       <w:r>
         <w:rPr>
           <w:rFonts w:ascii="Times New Roman" w:hAnsi="Times New Roman" w:cs="Times New Roman"/>
@@ -2370,7 +3077,7 @@
           <w:color w:val="0D0D0D" w:themeColor="text1" w:themeTint="F2"/>
         </w:rPr>
       </w:pPr>
-      <w:bookmarkStart w:id="8" w:name="_Toc194953670"/>
+      <w:bookmarkStart w:id="8" w:name="_Toc194998535"/>
       <w:proofErr w:type="spellStart"/>
       <w:r>
         <w:rPr>
@@ -2471,7 +3178,7 @@
           <w:szCs w:val="28"/>
         </w:rPr>
       </w:pPr>
-      <w:bookmarkStart w:id="9" w:name="_Toc194953671"/>
+      <w:bookmarkStart w:id="9" w:name="_Toc194998536"/>
       <w:r>
         <w:rPr>
           <w:rFonts w:ascii="Times New Roman" w:hAnsi="Times New Roman" w:cs="Times New Roman"/>
@@ -2494,7 +3201,7 @@
           <w:color w:val="0D0D0D" w:themeColor="text1" w:themeTint="F2"/>
         </w:rPr>
       </w:pPr>
-      <w:bookmarkStart w:id="10" w:name="_Toc194953672"/>
+      <w:bookmarkStart w:id="10" w:name="_Toc194998537"/>
       <w:proofErr w:type="spellStart"/>
       <w:r>
         <w:rPr>
@@ -2577,7 +3284,7 @@
           <w:szCs w:val="28"/>
         </w:rPr>
       </w:pPr>
-      <w:bookmarkStart w:id="11" w:name="_Toc194953673"/>
+      <w:bookmarkStart w:id="11" w:name="_Toc194998538"/>
       <w:r>
         <w:rPr>
           <w:rFonts w:ascii="Times New Roman" w:hAnsi="Times New Roman" w:cs="Times New Roman"/>
@@ -2600,7 +3307,7 @@
           <w:color w:val="0D0D0D" w:themeColor="text1" w:themeTint="F2"/>
         </w:rPr>
       </w:pPr>
-      <w:bookmarkStart w:id="12" w:name="_Toc194953674"/>
+      <w:bookmarkStart w:id="12" w:name="_Toc194998539"/>
       <w:proofErr w:type="spellStart"/>
       <w:r>
         <w:rPr>
@@ -2692,7 +3399,7 @@
           <w:szCs w:val="28"/>
         </w:rPr>
       </w:pPr>
-      <w:bookmarkStart w:id="13" w:name="_Toc194953675"/>
+      <w:bookmarkStart w:id="13" w:name="_Toc194998540"/>
       <w:r>
         <w:rPr>
           <w:rFonts w:ascii="Times New Roman" w:hAnsi="Times New Roman" w:cs="Times New Roman"/>
@@ -2715,7 +3422,7 @@
           <w:color w:val="0D0D0D" w:themeColor="text1" w:themeTint="F2"/>
         </w:rPr>
       </w:pPr>
-      <w:bookmarkStart w:id="14" w:name="_Toc194953676"/>
+      <w:bookmarkStart w:id="14" w:name="_Toc194998541"/>
       <w:proofErr w:type="spellStart"/>
       <w:r>
         <w:rPr>
@@ -2832,7 +3539,7 @@
           <w:szCs w:val="28"/>
         </w:rPr>
       </w:pPr>
-      <w:bookmarkStart w:id="15" w:name="_Toc194953677"/>
+      <w:bookmarkStart w:id="15" w:name="_Toc194998542"/>
       <w:r>
         <w:rPr>
           <w:rFonts w:ascii="Times New Roman" w:hAnsi="Times New Roman" w:cs="Times New Roman"/>
@@ -2842,7 +3549,6 @@
           <w:sz w:val="28"/>
           <w:szCs w:val="28"/>
         </w:rPr>
-        <w:lastRenderedPageBreak/>
         <w:t>Ver los atributos de una tabla</w:t>
       </w:r>
       <w:bookmarkEnd w:id="15"/>
@@ -2856,7 +3562,7 @@
           <w:color w:val="0D0D0D" w:themeColor="text1" w:themeTint="F2"/>
         </w:rPr>
       </w:pPr>
-      <w:bookmarkStart w:id="16" w:name="_Toc194953678"/>
+      <w:bookmarkStart w:id="16" w:name="_Toc194998543"/>
       <w:r>
         <w:rPr>
           <w:rFonts w:ascii="Times New Roman" w:hAnsi="Times New Roman" w:cs="Times New Roman"/>
@@ -2919,6 +3625,7 @@
           <w:color w:val="0D0D0D" w:themeColor="text1" w:themeTint="F2"/>
         </w:rPr>
       </w:pPr>
+      <w:bookmarkStart w:id="17" w:name="_Toc194998544"/>
       <w:r>
         <w:rPr>
           <w:rFonts w:ascii="Times New Roman" w:hAnsi="Times New Roman" w:cs="Times New Roman"/>
@@ -2928,6 +3635,7 @@
         </w:rPr>
         <w:t>Insertar Datos</w:t>
       </w:r>
+      <w:bookmarkEnd w:id="17"/>
     </w:p>
     <w:p>
       <w:pPr>
@@ -2938,6 +3646,7 @@
           <w:color w:val="0D0D0D" w:themeColor="text1" w:themeTint="F2"/>
         </w:rPr>
       </w:pPr>
+      <w:bookmarkStart w:id="18" w:name="_Toc194998545"/>
       <w:proofErr w:type="spellStart"/>
       <w:r>
         <w:rPr>
@@ -2995,6 +3704,7 @@
         </w:rPr>
         <w:t>datos…);</w:t>
       </w:r>
+      <w:bookmarkEnd w:id="18"/>
     </w:p>
     <w:p/>
     <w:p>
@@ -3009,6 +3719,7 @@
           <w:szCs w:val="36"/>
         </w:rPr>
       </w:pPr>
+      <w:bookmarkStart w:id="19" w:name="_Toc194998546"/>
       <w:r>
         <w:rPr>
           <w:b/>
@@ -3017,6 +3728,7 @@
           <w:sz w:val="36"/>
           <w:szCs w:val="36"/>
         </w:rPr>
+        <w:lastRenderedPageBreak/>
         <w:t>Tabla</w:t>
       </w:r>
       <w:r>
@@ -3029,6 +3741,7 @@
         </w:rPr>
         <w:t>s del trabajo DIA1</w:t>
       </w:r>
+      <w:bookmarkEnd w:id="19"/>
     </w:p>
     <w:p>
       <w:pPr>
@@ -3041,6 +3754,7 @@
           <w:szCs w:val="28"/>
         </w:rPr>
       </w:pPr>
+      <w:bookmarkStart w:id="20" w:name="_Toc194998547"/>
       <w:proofErr w:type="spellStart"/>
       <w:r>
         <w:rPr>
@@ -3052,6 +3766,7 @@
         </w:rPr>
         <w:t>Fabicante</w:t>
       </w:r>
+      <w:bookmarkEnd w:id="20"/>
       <w:proofErr w:type="spellEnd"/>
     </w:p>
     <w:p>
@@ -3108,6 +3823,7 @@
           <w:szCs w:val="28"/>
         </w:rPr>
       </w:pPr>
+      <w:bookmarkStart w:id="21" w:name="_Toc194998548"/>
       <w:r>
         <w:rPr>
           <w:b/>
@@ -3116,9 +3832,9 @@
           <w:sz w:val="28"/>
           <w:szCs w:val="28"/>
         </w:rPr>
-        <w:lastRenderedPageBreak/>
         <w:t>Producto</w:t>
       </w:r>
+      <w:bookmarkEnd w:id="21"/>
     </w:p>
     <w:p>
       <w:r>
@@ -3173,6 +3889,7 @@
           <w:szCs w:val="28"/>
         </w:rPr>
       </w:pPr>
+      <w:bookmarkStart w:id="22" w:name="_Toc194998549"/>
       <w:proofErr w:type="spellStart"/>
       <w:r>
         <w:rPr>
@@ -3182,6 +3899,7 @@
           <w:sz w:val="28"/>
           <w:szCs w:val="28"/>
         </w:rPr>
+        <w:lastRenderedPageBreak/>
         <w:t>Foreign</w:t>
       </w:r>
       <w:proofErr w:type="spellEnd"/>
@@ -3217,6 +3935,7 @@
         </w:rPr>
         <w:t xml:space="preserve"> (Producto)</w:t>
       </w:r>
+      <w:bookmarkEnd w:id="22"/>
     </w:p>
     <w:p>
       <w:r>
@@ -3260,6 +3979,802 @@
         </w:drawing>
       </w:r>
     </w:p>
+    <w:p>
+      <w:pPr>
+        <w:pStyle w:val="Ttulo2"/>
+        <w:rPr>
+          <w:b/>
+          <w:bCs/>
+          <w:color w:val="0D0D0D" w:themeColor="text1" w:themeTint="F2"/>
+        </w:rPr>
+      </w:pPr>
+      <w:bookmarkStart w:id="23" w:name="_Toc194998550"/>
+      <w:r>
+        <w:rPr>
+          <w:b/>
+          <w:bCs/>
+          <w:color w:val="0D0D0D" w:themeColor="text1" w:themeTint="F2"/>
+        </w:rPr>
+        <w:t>Diagrama de clases</w:t>
+      </w:r>
+      <w:bookmarkEnd w:id="23"/>
+    </w:p>
+    <w:p>
+      <w:r>
+        <w:drawing>
+          <wp:inline distT="0" distB="0" distL="0" distR="0" wp14:anchorId="200DE700" wp14:editId="5063A1EC">
+            <wp:extent cx="5144218" cy="3467584"/>
+            <wp:effectExtent l="0" t="0" r="0" b="0"/>
+            <wp:docPr id="12" name="Imagen 12"/>
+            <wp:cNvGraphicFramePr>
+              <a:graphicFrameLocks xmlns:a="http://schemas.openxmlformats.org/drawingml/2006/main" noChangeAspect="1"/>
+            </wp:cNvGraphicFramePr>
+            <a:graphic xmlns:a="http://schemas.openxmlformats.org/drawingml/2006/main">
+              <a:graphicData uri="http://schemas.openxmlformats.org/drawingml/2006/picture">
+                <pic:pic xmlns:pic="http://schemas.openxmlformats.org/drawingml/2006/picture">
+                  <pic:nvPicPr>
+                    <pic:cNvPr id="1" name=""/>
+                    <pic:cNvPicPr/>
+                  </pic:nvPicPr>
+                  <pic:blipFill>
+                    <a:blip r:embed="rId19"/>
+                    <a:stretch>
+                      <a:fillRect/>
+                    </a:stretch>
+                  </pic:blipFill>
+                  <pic:spPr>
+                    <a:xfrm>
+                      <a:off x="0" y="0"/>
+                      <a:ext cx="5144218" cy="3467584"/>
+                    </a:xfrm>
+                    <a:prstGeom prst="rect">
+                      <a:avLst/>
+                    </a:prstGeom>
+                  </pic:spPr>
+                </pic:pic>
+              </a:graphicData>
+            </a:graphic>
+          </wp:inline>
+        </w:drawing>
+      </w:r>
+    </w:p>
+    <w:p>
+      <w:pPr>
+        <w:pStyle w:val="Ttulo2"/>
+        <w:rPr>
+          <w:b/>
+          <w:bCs/>
+          <w:color w:val="0D0D0D" w:themeColor="text1" w:themeTint="F2"/>
+          <w:sz w:val="28"/>
+          <w:szCs w:val="28"/>
+        </w:rPr>
+      </w:pPr>
+    </w:p>
+    <w:p>
+      <w:pPr>
+        <w:pStyle w:val="Ttulo2"/>
+        <w:jc w:val="center"/>
+        <w:rPr>
+          <w:b/>
+          <w:bCs/>
+          <w:color w:val="0D0D0D" w:themeColor="text1" w:themeTint="F2"/>
+          <w:sz w:val="28"/>
+          <w:szCs w:val="28"/>
+        </w:rPr>
+      </w:pPr>
+      <w:bookmarkStart w:id="24" w:name="_Toc194998551"/>
+      <w:r>
+        <w:rPr>
+          <w:b/>
+          <w:bCs/>
+          <w:color w:val="0D0D0D" w:themeColor="text1" w:themeTint="F2"/>
+          <w:sz w:val="28"/>
+          <w:szCs w:val="28"/>
+        </w:rPr>
+        <w:t>Data base</w:t>
+      </w:r>
+      <w:bookmarkEnd w:id="24"/>
+    </w:p>
+    <w:p>
+      <w:pPr>
+        <w:pStyle w:val="Ttulo3"/>
+        <w:rPr>
+          <w:b/>
+          <w:bCs/>
+          <w:color w:val="0D0D0D" w:themeColor="text1" w:themeTint="F2"/>
+        </w:rPr>
+      </w:pPr>
+      <w:bookmarkStart w:id="25" w:name="_Toc194998552"/>
+      <w:r>
+        <w:rPr>
+          <w:b/>
+          <w:bCs/>
+          <w:color w:val="0D0D0D" w:themeColor="text1" w:themeTint="F2"/>
+        </w:rPr>
+        <w:t>Creación de tablas</w:t>
+      </w:r>
+      <w:bookmarkEnd w:id="25"/>
+    </w:p>
+    <w:p>
+      <w:pPr>
+        <w:pStyle w:val="Ttulo4"/>
+        <w:rPr>
+          <w:b/>
+          <w:bCs/>
+          <w:color w:val="0D0D0D" w:themeColor="text1" w:themeTint="F2"/>
+        </w:rPr>
+      </w:pPr>
+      <w:r>
+        <w:rPr>
+          <w:b/>
+          <w:bCs/>
+          <w:color w:val="0D0D0D" w:themeColor="text1" w:themeTint="F2"/>
+        </w:rPr>
+        <w:t>Fabricante</w:t>
+      </w:r>
+    </w:p>
+    <w:p>
+      <w:proofErr w:type="spellStart"/>
+      <w:r>
+        <w:t>c</w:t>
+      </w:r>
+      <w:r>
+        <w:t>reate</w:t>
+      </w:r>
+      <w:proofErr w:type="spellEnd"/>
+      <w:r>
+        <w:t xml:space="preserve"> table</w:t>
+      </w:r>
+      <w:r>
+        <w:t xml:space="preserve"> </w:t>
+      </w:r>
+      <w:proofErr w:type="gramStart"/>
+      <w:r>
+        <w:t>fabricante(</w:t>
+      </w:r>
+      <w:proofErr w:type="gramEnd"/>
+    </w:p>
+    <w:p>
+      <w:r>
+        <w:tab/>
+      </w:r>
+      <w:proofErr w:type="spellStart"/>
+      <w:r>
+        <w:t>codigo</w:t>
+      </w:r>
+      <w:proofErr w:type="spellEnd"/>
+      <w:r>
+        <w:t xml:space="preserve"> </w:t>
+      </w:r>
+      <w:proofErr w:type="spellStart"/>
+      <w:r>
+        <w:t>int</w:t>
+      </w:r>
+      <w:proofErr w:type="spellEnd"/>
+      <w:r>
+        <w:t xml:space="preserve"> </w:t>
+      </w:r>
+      <w:proofErr w:type="spellStart"/>
+      <w:r>
+        <w:t>primary</w:t>
+      </w:r>
+      <w:proofErr w:type="spellEnd"/>
+      <w:r>
+        <w:t xml:space="preserve"> </w:t>
+      </w:r>
+      <w:proofErr w:type="spellStart"/>
+      <w:r>
+        <w:t>key</w:t>
+      </w:r>
+      <w:proofErr w:type="spellEnd"/>
+      <w:r>
+        <w:t>,</w:t>
+      </w:r>
+    </w:p>
+    <w:p>
+      <w:r>
+        <w:tab/>
+        <w:t xml:space="preserve">nombre </w:t>
+      </w:r>
+      <w:proofErr w:type="spellStart"/>
+      <w:proofErr w:type="gramStart"/>
+      <w:r>
+        <w:t>varchar</w:t>
+      </w:r>
+      <w:proofErr w:type="spellEnd"/>
+      <w:r>
+        <w:t>(</w:t>
+      </w:r>
+      <w:proofErr w:type="gramEnd"/>
+      <w:r>
+        <w:t>100)</w:t>
+      </w:r>
+      <w:r>
+        <w:t xml:space="preserve"> </w:t>
+      </w:r>
+      <w:proofErr w:type="spellStart"/>
+      <w:r>
+        <w:t>not</w:t>
+      </w:r>
+      <w:proofErr w:type="spellEnd"/>
+      <w:r>
+        <w:t xml:space="preserve"> </w:t>
+      </w:r>
+      <w:proofErr w:type="spellStart"/>
+      <w:r>
+        <w:t>null</w:t>
+      </w:r>
+      <w:proofErr w:type="spellEnd"/>
+    </w:p>
+    <w:p>
+      <w:r>
+        <w:t>);</w:t>
+      </w:r>
+    </w:p>
+    <w:p>
+      <w:pPr>
+        <w:pStyle w:val="Ttulo4"/>
+        <w:rPr>
+          <w:b/>
+          <w:bCs/>
+          <w:color w:val="0D0D0D" w:themeColor="text1" w:themeTint="F2"/>
+        </w:rPr>
+      </w:pPr>
+      <w:r>
+        <w:rPr>
+          <w:b/>
+          <w:bCs/>
+          <w:color w:val="0D0D0D" w:themeColor="text1" w:themeTint="F2"/>
+        </w:rPr>
+        <w:t>Producto</w:t>
+      </w:r>
+    </w:p>
+    <w:p>
+      <w:proofErr w:type="spellStart"/>
+      <w:r>
+        <w:t>c</w:t>
+      </w:r>
+      <w:r>
+        <w:t>r</w:t>
+      </w:r>
+      <w:r>
+        <w:t>e</w:t>
+      </w:r>
+      <w:r>
+        <w:t>ate</w:t>
+      </w:r>
+      <w:proofErr w:type="spellEnd"/>
+      <w:r>
+        <w:t xml:space="preserve"> table </w:t>
+      </w:r>
+      <w:proofErr w:type="gramStart"/>
+      <w:r>
+        <w:t>producto(</w:t>
+      </w:r>
+      <w:proofErr w:type="gramEnd"/>
+    </w:p>
+    <w:p>
+      <w:r>
+        <w:tab/>
+      </w:r>
+      <w:proofErr w:type="spellStart"/>
+      <w:r>
+        <w:t>codigo</w:t>
+      </w:r>
+      <w:proofErr w:type="spellEnd"/>
+      <w:r>
+        <w:t xml:space="preserve"> </w:t>
+      </w:r>
+      <w:proofErr w:type="spellStart"/>
+      <w:r>
+        <w:t>int</w:t>
+      </w:r>
+      <w:proofErr w:type="spellEnd"/>
+      <w:r>
+        <w:t xml:space="preserve"> </w:t>
+      </w:r>
+      <w:proofErr w:type="spellStart"/>
+      <w:r>
+        <w:t>primary</w:t>
+      </w:r>
+      <w:proofErr w:type="spellEnd"/>
+      <w:r>
+        <w:t xml:space="preserve"> </w:t>
+      </w:r>
+      <w:proofErr w:type="spellStart"/>
+      <w:r>
+        <w:t>key</w:t>
+      </w:r>
+      <w:proofErr w:type="spellEnd"/>
+      <w:r>
+        <w:t>,</w:t>
+      </w:r>
+    </w:p>
+    <w:p>
+      <w:r>
+        <w:tab/>
+        <w:t xml:space="preserve">nombre </w:t>
+      </w:r>
+      <w:proofErr w:type="spellStart"/>
+      <w:proofErr w:type="gramStart"/>
+      <w:r>
+        <w:t>varchar</w:t>
+      </w:r>
+      <w:proofErr w:type="spellEnd"/>
+      <w:r>
+        <w:t>(</w:t>
+      </w:r>
+      <w:proofErr w:type="gramEnd"/>
+      <w:r>
+        <w:t>100)</w:t>
+      </w:r>
+      <w:r>
+        <w:t xml:space="preserve"> </w:t>
+      </w:r>
+      <w:proofErr w:type="spellStart"/>
+      <w:r>
+        <w:t>not</w:t>
+      </w:r>
+      <w:proofErr w:type="spellEnd"/>
+      <w:r>
+        <w:t xml:space="preserve"> </w:t>
+      </w:r>
+      <w:proofErr w:type="spellStart"/>
+      <w:r>
+        <w:t>null</w:t>
+      </w:r>
+      <w:proofErr w:type="spellEnd"/>
+      <w:r>
+        <w:t>,</w:t>
+      </w:r>
+    </w:p>
+    <w:p>
+      <w:r>
+        <w:tab/>
+      </w:r>
+      <w:proofErr w:type="spellStart"/>
+      <w:r>
+        <w:t>precio_euros</w:t>
+      </w:r>
+      <w:proofErr w:type="spellEnd"/>
+      <w:r>
+        <w:t xml:space="preserve"> </w:t>
+      </w:r>
+      <w:proofErr w:type="spellStart"/>
+      <w:r>
+        <w:t>double</w:t>
+      </w:r>
+      <w:proofErr w:type="spellEnd"/>
+      <w:r>
+        <w:t xml:space="preserve"> </w:t>
+      </w:r>
+      <w:proofErr w:type="spellStart"/>
+      <w:r>
+        <w:t>precision</w:t>
+      </w:r>
+      <w:proofErr w:type="spellEnd"/>
+      <w:r>
+        <w:t xml:space="preserve">, </w:t>
+      </w:r>
+      <w:proofErr w:type="spellStart"/>
+      <w:r>
+        <w:t>not</w:t>
+      </w:r>
+      <w:proofErr w:type="spellEnd"/>
+      <w:r>
+        <w:t xml:space="preserve"> </w:t>
+      </w:r>
+      <w:proofErr w:type="spellStart"/>
+      <w:r>
+        <w:t>null</w:t>
+      </w:r>
+      <w:proofErr w:type="spellEnd"/>
+    </w:p>
+    <w:p>
+      <w:r>
+        <w:tab/>
+      </w:r>
+      <w:proofErr w:type="spellStart"/>
+      <w:r>
+        <w:t>precio_dolares</w:t>
+      </w:r>
+      <w:proofErr w:type="spellEnd"/>
+      <w:r>
+        <w:t xml:space="preserve"> </w:t>
+      </w:r>
+      <w:proofErr w:type="spellStart"/>
+      <w:r>
+        <w:t>double</w:t>
+      </w:r>
+      <w:proofErr w:type="spellEnd"/>
+      <w:r>
+        <w:t xml:space="preserve"> precisión </w:t>
+      </w:r>
+      <w:proofErr w:type="spellStart"/>
+      <w:r>
+        <w:t>not</w:t>
+      </w:r>
+      <w:proofErr w:type="spellEnd"/>
+      <w:r>
+        <w:t xml:space="preserve"> </w:t>
+      </w:r>
+      <w:proofErr w:type="spellStart"/>
+      <w:r>
+        <w:t>null</w:t>
+      </w:r>
+      <w:proofErr w:type="spellEnd"/>
+      <w:r>
+        <w:t>,</w:t>
+      </w:r>
+    </w:p>
+    <w:p>
+      <w:r>
+        <w:tab/>
+      </w:r>
+      <w:proofErr w:type="spellStart"/>
+      <w:r>
+        <w:t>codigo_fabricante</w:t>
+      </w:r>
+      <w:proofErr w:type="spellEnd"/>
+      <w:r>
+        <w:t xml:space="preserve"> </w:t>
+      </w:r>
+      <w:proofErr w:type="spellStart"/>
+      <w:r>
+        <w:t>int</w:t>
+      </w:r>
+      <w:proofErr w:type="spellEnd"/>
+      <w:r>
+        <w:t xml:space="preserve"> </w:t>
+      </w:r>
+      <w:proofErr w:type="spellStart"/>
+      <w:r>
+        <w:t>not</w:t>
+      </w:r>
+      <w:proofErr w:type="spellEnd"/>
+      <w:r>
+        <w:t xml:space="preserve"> </w:t>
+      </w:r>
+      <w:proofErr w:type="spellStart"/>
+      <w:r>
+        <w:t>null</w:t>
+      </w:r>
+      <w:proofErr w:type="spellEnd"/>
+      <w:r>
+        <w:t>,</w:t>
+      </w:r>
+    </w:p>
+    <w:p>
+      <w:r>
+        <w:tab/>
+      </w:r>
+      <w:proofErr w:type="spellStart"/>
+      <w:r>
+        <w:t>foreign</w:t>
+      </w:r>
+      <w:proofErr w:type="spellEnd"/>
+      <w:r>
+        <w:t xml:space="preserve"> </w:t>
+      </w:r>
+      <w:proofErr w:type="spellStart"/>
+      <w:r>
+        <w:t>key</w:t>
+      </w:r>
+      <w:proofErr w:type="spellEnd"/>
+      <w:r>
+        <w:t>(</w:t>
+      </w:r>
+      <w:proofErr w:type="spellStart"/>
+      <w:r>
+        <w:t>codigo_fabricante</w:t>
+      </w:r>
+      <w:proofErr w:type="spellEnd"/>
+      <w:r>
+        <w:t xml:space="preserve">) </w:t>
+      </w:r>
+      <w:proofErr w:type="spellStart"/>
+      <w:r>
+        <w:t>references</w:t>
+      </w:r>
+      <w:proofErr w:type="spellEnd"/>
+      <w:r>
+        <w:t xml:space="preserve"> fabricante(</w:t>
+      </w:r>
+      <w:proofErr w:type="spellStart"/>
+      <w:r>
+        <w:t>codigo</w:t>
+      </w:r>
+      <w:proofErr w:type="spellEnd"/>
+      <w:r>
+        <w:t>)</w:t>
+      </w:r>
+    </w:p>
+    <w:p>
+      <w:r>
+        <w:t>);</w:t>
+      </w:r>
+    </w:p>
+    <w:p>
+      <w:pPr>
+        <w:pStyle w:val="Ttulo3"/>
+        <w:rPr>
+          <w:b/>
+          <w:bCs/>
+          <w:color w:val="0D0D0D" w:themeColor="text1" w:themeTint="F2"/>
+        </w:rPr>
+      </w:pPr>
+      <w:bookmarkStart w:id="26" w:name="_Toc194998553"/>
+      <w:r>
+        <w:rPr>
+          <w:b/>
+          <w:bCs/>
+          <w:color w:val="0D0D0D" w:themeColor="text1" w:themeTint="F2"/>
+        </w:rPr>
+        <w:t>Inserciones</w:t>
+      </w:r>
+      <w:bookmarkEnd w:id="26"/>
+      <w:r>
+        <w:rPr>
+          <w:b/>
+          <w:bCs/>
+          <w:color w:val="0D0D0D" w:themeColor="text1" w:themeTint="F2"/>
+        </w:rPr>
+        <w:t xml:space="preserve"> </w:t>
+      </w:r>
+    </w:p>
+    <w:p>
+      <w:pPr>
+        <w:pStyle w:val="Ttulo4"/>
+        <w:rPr>
+          <w:b/>
+          <w:bCs/>
+          <w:color w:val="0D0D0D" w:themeColor="text1" w:themeTint="F2"/>
+        </w:rPr>
+      </w:pPr>
+      <w:r>
+        <w:rPr>
+          <w:b/>
+          <w:bCs/>
+          <w:color w:val="0D0D0D" w:themeColor="text1" w:themeTint="F2"/>
+        </w:rPr>
+        <w:t>Fabricante</w:t>
+      </w:r>
+    </w:p>
+    <w:p>
+      <w:proofErr w:type="spellStart"/>
+      <w:r>
+        <w:t>insert</w:t>
+      </w:r>
+      <w:proofErr w:type="spellEnd"/>
+      <w:r>
+        <w:t xml:space="preserve"> </w:t>
+      </w:r>
+      <w:proofErr w:type="spellStart"/>
+      <w:r>
+        <w:t>into</w:t>
+      </w:r>
+      <w:proofErr w:type="spellEnd"/>
+      <w:r>
+        <w:t xml:space="preserve"> fabricante </w:t>
+      </w:r>
+      <w:proofErr w:type="spellStart"/>
+      <w:r>
+        <w:t>values</w:t>
+      </w:r>
+      <w:proofErr w:type="spellEnd"/>
+      <w:r>
+        <w:t xml:space="preserve"> </w:t>
+      </w:r>
+    </w:p>
+    <w:p>
+      <w:r>
+        <w:t>(1, 'Asus'),</w:t>
+      </w:r>
+    </w:p>
+    <w:p>
+      <w:r>
+        <w:t>(2, 'Lenovo'),</w:t>
+      </w:r>
+    </w:p>
+    <w:p>
+      <w:r>
+        <w:t>(3, 'Hewlett-Packard'),</w:t>
+      </w:r>
+    </w:p>
+    <w:p>
+      <w:r>
+        <w:t>(4, 'Samsung'),</w:t>
+      </w:r>
+    </w:p>
+    <w:p>
+      <w:r>
+        <w:t>(5, 'Seagate'),</w:t>
+      </w:r>
+    </w:p>
+    <w:p>
+      <w:r>
+        <w:t>(6, 'Crucial'),</w:t>
+      </w:r>
+    </w:p>
+    <w:p>
+      <w:r>
+        <w:t>(7, 'Gigabyte'),</w:t>
+      </w:r>
+    </w:p>
+    <w:p>
+      <w:r>
+        <w:t>(8, 'Huawei'),</w:t>
+      </w:r>
+    </w:p>
+    <w:p>
+      <w:r>
+        <w:t>(9, '</w:t>
+      </w:r>
+      <w:proofErr w:type="spellStart"/>
+      <w:r>
+        <w:t>Xiami</w:t>
+      </w:r>
+      <w:proofErr w:type="spellEnd"/>
+      <w:r>
+        <w:t>');</w:t>
+      </w:r>
+    </w:p>
+    <w:p/>
+    <w:p>
+      <w:pPr>
+        <w:pStyle w:val="Ttulo4"/>
+        <w:rPr>
+          <w:b/>
+          <w:bCs/>
+          <w:color w:val="0D0D0D" w:themeColor="text1" w:themeTint="F2"/>
+        </w:rPr>
+      </w:pPr>
+      <w:r>
+        <w:rPr>
+          <w:b/>
+          <w:bCs/>
+          <w:color w:val="0D0D0D" w:themeColor="text1" w:themeTint="F2"/>
+        </w:rPr>
+        <w:lastRenderedPageBreak/>
+        <w:t>Producto</w:t>
+      </w:r>
+    </w:p>
+    <w:p>
+      <w:proofErr w:type="spellStart"/>
+      <w:r>
+        <w:t>insert</w:t>
+      </w:r>
+      <w:proofErr w:type="spellEnd"/>
+      <w:r>
+        <w:t xml:space="preserve"> </w:t>
+      </w:r>
+      <w:proofErr w:type="spellStart"/>
+      <w:r>
+        <w:t>into</w:t>
+      </w:r>
+      <w:proofErr w:type="spellEnd"/>
+      <w:r>
+        <w:t xml:space="preserve"> producto </w:t>
+      </w:r>
+      <w:proofErr w:type="spellStart"/>
+      <w:r>
+        <w:t>values</w:t>
+      </w:r>
+      <w:proofErr w:type="spellEnd"/>
+    </w:p>
+    <w:p>
+      <w:r>
+        <w:t>(1, 'Disco duro SATA3 1TB', 86.99,95.1, 5),</w:t>
+      </w:r>
+    </w:p>
+    <w:p>
+      <w:r>
+        <w:t>(2, 'Memoria RAM DDR4 8GB', 120, 131.07, 6),</w:t>
+      </w:r>
+    </w:p>
+    <w:p>
+      <w:r>
+        <w:t xml:space="preserve">(3, 'Disco SSD 1TB', 150.99, </w:t>
+      </w:r>
+      <w:proofErr w:type="gramStart"/>
+      <w:r>
+        <w:t>164.92 ,</w:t>
+      </w:r>
+      <w:proofErr w:type="gramEnd"/>
+      <w:r>
+        <w:t xml:space="preserve"> 4),</w:t>
+      </w:r>
+    </w:p>
+    <w:p>
+      <w:r>
+        <w:t>(4, 'GeForce GTX 1050Ti', 185, 202.07,7),</w:t>
+      </w:r>
+    </w:p>
+    <w:p>
+      <w:r>
+        <w:t xml:space="preserve">(5, 'GeForce GTX 1080 </w:t>
+      </w:r>
+      <w:proofErr w:type="spellStart"/>
+      <w:r>
+        <w:t>Xtreme</w:t>
+      </w:r>
+      <w:proofErr w:type="spellEnd"/>
+      <w:r>
+        <w:t>', 755, 824.65,6),</w:t>
+      </w:r>
+    </w:p>
+    <w:p>
+      <w:r>
+        <w:t xml:space="preserve">(6, 'Monitor 24 LED </w:t>
+      </w:r>
+      <w:proofErr w:type="spellStart"/>
+      <w:r>
+        <w:t>Fill</w:t>
+      </w:r>
+      <w:proofErr w:type="spellEnd"/>
+      <w:r>
+        <w:t xml:space="preserve"> HD', 202, 220.63,1),</w:t>
+      </w:r>
+    </w:p>
+    <w:p>
+      <w:r>
+        <w:t xml:space="preserve">(7, 'Monitor 27 LED </w:t>
+      </w:r>
+      <w:proofErr w:type="spellStart"/>
+      <w:r>
+        <w:t>Fill</w:t>
+      </w:r>
+      <w:proofErr w:type="spellEnd"/>
+      <w:r>
+        <w:t xml:space="preserve"> HD', 245.99, 268.68,1),</w:t>
+      </w:r>
+    </w:p>
+    <w:p>
+      <w:r>
+        <w:t>(8,'Portátil Yoga 520', 559, 610.57,2),</w:t>
+      </w:r>
+    </w:p>
+    <w:p>
+      <w:r>
+        <w:t xml:space="preserve">(9, 'Portátil </w:t>
+      </w:r>
+      <w:proofErr w:type="spellStart"/>
+      <w:r>
+        <w:t>Ideapd</w:t>
+      </w:r>
+      <w:proofErr w:type="spellEnd"/>
+      <w:r>
+        <w:t xml:space="preserve"> 320', 444, 484.96, 2),</w:t>
+      </w:r>
+    </w:p>
+    <w:p>
+      <w:r>
+        <w:t xml:space="preserve">(10, 'Impresora HP </w:t>
+      </w:r>
+      <w:proofErr w:type="spellStart"/>
+      <w:r>
+        <w:t>Deskjet</w:t>
+      </w:r>
+      <w:proofErr w:type="spellEnd"/>
+      <w:r>
+        <w:t xml:space="preserve"> 3720', 59.99, 65.52,3),</w:t>
+      </w:r>
+    </w:p>
+    <w:p>
+      <w:r>
+        <w:t xml:space="preserve">(11, 'Impresora HP </w:t>
+      </w:r>
+      <w:proofErr w:type="spellStart"/>
+      <w:r>
+        <w:t>Laserjet</w:t>
+      </w:r>
+      <w:proofErr w:type="spellEnd"/>
+      <w:r>
+        <w:t xml:space="preserve"> Pro M26nw', 180,196.60,3);</w:t>
+      </w:r>
+    </w:p>
+    <w:p/>
+    <w:p/>
     <w:sectPr>
       <w:pgSz w:w="12240" w:h="15840"/>
       <w:pgMar w:top="1417" w:right="1701" w:bottom="1417" w:left="1701" w:header="708" w:footer="708" w:gutter="0"/>
@@ -3881,6 +5396,28 @@
       <w:szCs w:val="24"/>
     </w:rPr>
   </w:style>
+  <w:style w:type="paragraph" w:styleId="Ttulo4">
+    <w:name w:val="heading 4"/>
+    <w:basedOn w:val="Normal"/>
+    <w:next w:val="Normal"/>
+    <w:link w:val="Ttulo4Car"/>
+    <w:uiPriority w:val="9"/>
+    <w:unhideWhenUsed/>
+    <w:qFormat/>
+    <w:rsid w:val="0086773B"/>
+    <w:pPr>
+      <w:keepNext/>
+      <w:keepLines/>
+      <w:spacing w:before="40" w:after="0"/>
+      <w:outlineLvl w:val="3"/>
+    </w:pPr>
+    <w:rPr>
+      <w:rFonts w:asciiTheme="majorHAnsi" w:eastAsiaTheme="majorEastAsia" w:hAnsiTheme="majorHAnsi" w:cstheme="majorBidi"/>
+      <w:i/>
+      <w:iCs/>
+      <w:color w:val="2F5496" w:themeColor="accent1" w:themeShade="BF"/>
+    </w:rPr>
+  </w:style>
   <w:style w:type="character" w:default="1" w:styleId="Fuentedeprrafopredeter">
     <w:name w:val="Default Paragraph Font"/>
     <w:uiPriority w:val="1"/>
@@ -4099,6 +5636,19 @@
     <w:link w:val="Piedepgina"/>
     <w:uiPriority w:val="99"/>
     <w:rsid w:val="00336E3A"/>
+  </w:style>
+  <w:style w:type="character" w:customStyle="1" w:styleId="Ttulo4Car">
+    <w:name w:val="Título 4 Car"/>
+    <w:basedOn w:val="Fuentedeprrafopredeter"/>
+    <w:link w:val="Ttulo4"/>
+    <w:uiPriority w:val="9"/>
+    <w:rsid w:val="0086773B"/>
+    <w:rPr>
+      <w:rFonts w:asciiTheme="majorHAnsi" w:eastAsiaTheme="majorEastAsia" w:hAnsiTheme="majorHAnsi" w:cstheme="majorBidi"/>
+      <w:i/>
+      <w:iCs/>
+      <w:color w:val="2F5496" w:themeColor="accent1" w:themeShade="BF"/>
+    </w:rPr>
   </w:style>
 </w:styles>
 </file>

</xml_diff>